<commit_message>
Update Website planning sheet.docx
</commit_message>
<xml_diff>
--- a/Website planning sheet.docx
+++ b/Website planning sheet.docx
@@ -69,8 +69,6 @@
       <w:r>
         <w:t xml:space="preserve"> </w:t>
       </w:r>
-      <w:bookmarkStart w:id="0" w:name="_GoBack"/>
-      <w:bookmarkEnd w:id="0"/>
     </w:p>
     <w:p>
       <w:r>
@@ -154,12 +152,20 @@
           <w:numId w:val="2"/>
         </w:numPr>
       </w:pPr>
+      <w:commentRangeStart w:id="0"/>
       <w:r>
         <w:t>You might also like</w:t>
       </w:r>
       <w:r>
         <w:t>…</w:t>
       </w:r>
+      <w:commentRangeEnd w:id="0"/>
+      <w:r>
+        <w:rPr>
+          <w:rStyle w:val="CommentReference"/>
+        </w:rPr>
+        <w:commentReference w:id="0"/>
+      </w:r>
     </w:p>
     <w:p>
       <w:pPr>
@@ -187,6 +193,7 @@
           <w:numId w:val="2"/>
         </w:numPr>
       </w:pPr>
+      <w:commentRangeStart w:id="1"/>
       <w:r>
         <w:t xml:space="preserve">A bookmark </w:t>
       </w:r>
@@ -198,6 +205,13 @@
       <w:r>
         <w:t>?</w:t>
       </w:r>
+      <w:commentRangeEnd w:id="1"/>
+      <w:r>
+        <w:rPr>
+          <w:rStyle w:val="CommentReference"/>
+        </w:rPr>
+        <w:commentReference w:id="1"/>
+      </w:r>
     </w:p>
     <w:p>
       <w:pPr>
@@ -222,9 +236,17 @@
           <w:numId w:val="2"/>
         </w:numPr>
       </w:pPr>
+      <w:commentRangeStart w:id="2"/>
       <w:r>
         <w:t>Add a short blurb on York</w:t>
       </w:r>
+      <w:commentRangeEnd w:id="2"/>
+      <w:r>
+        <w:rPr>
+          <w:rStyle w:val="CommentReference"/>
+        </w:rPr>
+        <w:commentReference w:id="2"/>
+      </w:r>
     </w:p>
     <w:p>
       <w:pPr>
@@ -253,7 +275,7 @@
       <w:r>
         <w:t xml:space="preserve">Trip advisor: </w:t>
       </w:r>
-      <w:hyperlink r:id="rId7" w:history="1">
+      <w:hyperlink r:id="rId10" w:history="1">
         <w:r>
           <w:rPr>
             <w:rStyle w:val="Hyperlink"/>
@@ -276,7 +298,7 @@
       <w:r>
         <w:t xml:space="preserve">Time out: </w:t>
       </w:r>
-      <w:hyperlink r:id="rId8" w:history="1">
+      <w:hyperlink r:id="rId11" w:history="1">
         <w:r>
           <w:rPr>
             <w:rStyle w:val="Hyperlink"/>
@@ -299,7 +321,7 @@
       <w:r>
         <w:t xml:space="preserve">The telegraph: </w:t>
       </w:r>
-      <w:hyperlink r:id="rId9" w:history="1">
+      <w:hyperlink r:id="rId12" w:history="1">
         <w:r>
           <w:rPr>
             <w:rStyle w:val="Hyperlink"/>
@@ -325,7 +347,7 @@
       <w:r>
         <w:t xml:space="preserve">Culture trip: </w:t>
       </w:r>
-      <w:hyperlink r:id="rId10" w:history="1">
+      <w:hyperlink r:id="rId13" w:history="1">
         <w:r>
           <w:rPr>
             <w:rStyle w:val="Hyperlink"/>
@@ -351,7 +373,7 @@
       <w:r>
         <w:t xml:space="preserve">spotted hanky: </w:t>
       </w:r>
-      <w:hyperlink r:id="rId11" w:history="1">
+      <w:hyperlink r:id="rId14" w:history="1">
         <w:r>
           <w:rPr>
             <w:rStyle w:val="Hyperlink"/>
@@ -399,6 +421,7 @@
       </w:r>
     </w:p>
     <w:p>
+      <w:commentRangeStart w:id="3"/>
       <w:r>
         <w:t>General list:</w:t>
       </w:r>
@@ -473,6 +496,13 @@
       </w:r>
       <w:r>
         <w:t xml:space="preserve"> </w:t>
+      </w:r>
+      <w:commentRangeEnd w:id="3"/>
+      <w:r>
+        <w:rPr>
+          <w:rStyle w:val="CommentReference"/>
+        </w:rPr>
+        <w:commentReference w:id="3"/>
       </w:r>
     </w:p>
     <w:p>
@@ -580,7 +610,7 @@
                     </pic:cNvPicPr>
                   </pic:nvPicPr>
                   <pic:blipFill>
-                    <a:blip r:embed="rId12" cstate="print">
+                    <a:blip r:embed="rId15" cstate="print">
                       <a:extLst>
                         <a:ext uri="{28A0092B-C50C-407E-A947-70E740481C1C}">
                           <a14:useLocalDpi xmlns:a14="http://schemas.microsoft.com/office/drawing/2010/main" val="0"/>
@@ -647,7 +677,7 @@
           <w:u w:val="none"/>
         </w:rPr>
       </w:pPr>
-      <w:hyperlink r:id="rId13" w:history="1">
+      <w:hyperlink r:id="rId16" w:history="1">
         <w:r>
           <w:rPr>
             <w:rStyle w:val="Hyperlink"/>
@@ -670,7 +700,7 @@
           <w:numId w:val="6"/>
         </w:numPr>
       </w:pPr>
-      <w:hyperlink r:id="rId14" w:history="1">
+      <w:hyperlink r:id="rId17" w:history="1">
         <w:r>
           <w:rPr>
             <w:rStyle w:val="Hyperlink"/>
@@ -866,7 +896,7 @@
                     <pic:cNvPicPr/>
                   </pic:nvPicPr>
                   <pic:blipFill>
-                    <a:blip r:embed="rId15" cstate="print">
+                    <a:blip r:embed="rId18" cstate="print">
                       <a:extLst>
                         <a:ext uri="{28A0092B-C50C-407E-A947-70E740481C1C}">
                           <a14:useLocalDpi xmlns:a14="http://schemas.microsoft.com/office/drawing/2010/main" val="0"/>
@@ -898,7 +928,7 @@
           </wp:anchor>
         </w:drawing>
       </w:r>
-      <w:hyperlink r:id="rId16" w:history="1">
+      <w:hyperlink r:id="rId19" w:history="1">
         <w:r>
           <w:rPr>
             <w:rStyle w:val="Hyperlink"/>
@@ -1006,7 +1036,7 @@
                     </pic:cNvPicPr>
                   </pic:nvPicPr>
                   <pic:blipFill>
-                    <a:blip r:embed="rId17" cstate="print">
+                    <a:blip r:embed="rId20" cstate="print">
                       <a:extLst>
                         <a:ext uri="{28A0092B-C50C-407E-A947-70E740481C1C}">
                           <a14:useLocalDpi xmlns:a14="http://schemas.microsoft.com/office/drawing/2010/main" val="0"/>
@@ -1064,7 +1094,7 @@
           <w:numId w:val="6"/>
         </w:numPr>
       </w:pPr>
-      <w:hyperlink r:id="rId18" w:history="1">
+      <w:hyperlink r:id="rId21" w:history="1">
         <w:r>
           <w:rPr>
             <w:rStyle w:val="Hyperlink"/>
@@ -1084,7 +1114,7 @@
           <w:numId w:val="6"/>
         </w:numPr>
       </w:pPr>
-      <w:hyperlink r:id="rId19" w:history="1">
+      <w:hyperlink r:id="rId22" w:history="1">
         <w:r>
           <w:rPr>
             <w:rStyle w:val="Hyperlink"/>
@@ -1265,7 +1295,7 @@
         </w:rPr>
         <w:t>Contact T.</w:t>
       </w:r>
-      <w:hyperlink r:id="rId20" w:history="1">
+      <w:hyperlink r:id="rId23" w:history="1">
         <w:r>
           <w:rPr>
             <w:rStyle w:val="Hyperlink"/>
@@ -1368,7 +1398,7 @@
                     </pic:cNvPicPr>
                   </pic:nvPicPr>
                   <pic:blipFill rotWithShape="1">
-                    <a:blip r:embed="rId21">
+                    <a:blip r:embed="rId24">
                       <a:extLst>
                         <a:ext uri="{28A0092B-C50C-407E-A947-70E740481C1C}">
                           <a14:useLocalDpi xmlns:a14="http://schemas.microsoft.com/office/drawing/2010/main" val="0"/>
@@ -1428,7 +1458,7 @@
           <w:numId w:val="6"/>
         </w:numPr>
       </w:pPr>
-      <w:hyperlink r:id="rId22" w:history="1">
+      <w:hyperlink r:id="rId25" w:history="1">
         <w:r>
           <w:rPr>
             <w:rStyle w:val="Hyperlink"/>
@@ -1620,7 +1650,7 @@
                     <pic:cNvPicPr/>
                   </pic:nvPicPr>
                   <pic:blipFill>
-                    <a:blip r:embed="rId23" cstate="print">
+                    <a:blip r:embed="rId26" cstate="print">
                       <a:extLst>
                         <a:ext uri="{28A0092B-C50C-407E-A947-70E740481C1C}">
                           <a14:useLocalDpi xmlns:a14="http://schemas.microsoft.com/office/drawing/2010/main" val="0"/>
@@ -1690,7 +1720,7 @@
                     </pic:cNvPicPr>
                   </pic:nvPicPr>
                   <pic:blipFill>
-                    <a:blip r:embed="rId24" cstate="print">
+                    <a:blip r:embed="rId27" cstate="print">
                       <a:extLst>
                         <a:ext uri="{28A0092B-C50C-407E-A947-70E740481C1C}">
                           <a14:useLocalDpi xmlns:a14="http://schemas.microsoft.com/office/drawing/2010/main" val="0"/>
@@ -1782,7 +1812,7 @@
         </w:rPr>
         <w:br/>
       </w:r>
-      <w:hyperlink r:id="rId25" w:history="1">
+      <w:hyperlink r:id="rId28" w:history="1">
         <w:r>
           <w:rPr>
             <w:rStyle w:val="Hyperlink"/>
@@ -1807,7 +1837,7 @@
           <w:numId w:val="6"/>
         </w:numPr>
       </w:pPr>
-      <w:hyperlink r:id="rId26" w:history="1">
+      <w:hyperlink r:id="rId29" w:history="1">
         <w:r>
           <w:rPr>
             <w:rStyle w:val="Hyperlink"/>
@@ -1855,7 +1885,7 @@
                     </pic:cNvPicPr>
                   </pic:nvPicPr>
                   <pic:blipFill>
-                    <a:blip r:embed="rId27" cstate="print">
+                    <a:blip r:embed="rId30" cstate="print">
                       <a:extLst>
                         <a:ext uri="{28A0092B-C50C-407E-A947-70E740481C1C}">
                           <a14:useLocalDpi xmlns:a14="http://schemas.microsoft.com/office/drawing/2010/main" val="0"/>
@@ -1913,7 +1943,7 @@
           <w:numId w:val="6"/>
         </w:numPr>
       </w:pPr>
-      <w:hyperlink r:id="rId28" w:history="1">
+      <w:hyperlink r:id="rId31" w:history="1">
         <w:r>
           <w:rPr>
             <w:rStyle w:val="Hyperlink"/>
@@ -1924,7 +1954,7 @@
       <w:r>
         <w:t xml:space="preserve"> </w:t>
       </w:r>
-      <w:hyperlink r:id="rId29" w:history="1">
+      <w:hyperlink r:id="rId32" w:history="1">
         <w:r>
           <w:rPr>
             <w:rStyle w:val="Hyperlink"/>
@@ -2013,7 +2043,7 @@
                     </pic:cNvPicPr>
                   </pic:nvPicPr>
                   <pic:blipFill>
-                    <a:blip r:embed="rId30" cstate="print">
+                    <a:blip r:embed="rId33" cstate="print">
                       <a:extLst>
                         <a:ext uri="{28A0092B-C50C-407E-A947-70E740481C1C}">
                           <a14:useLocalDpi xmlns:a14="http://schemas.microsoft.com/office/drawing/2010/main" val="0"/>
@@ -2129,7 +2159,7 @@
           <w:numId w:val="6"/>
         </w:numPr>
       </w:pPr>
-      <w:hyperlink r:id="rId31" w:history="1">
+      <w:hyperlink r:id="rId34" w:history="1">
         <w:r>
           <w:rPr>
             <w:rStyle w:val="Hyperlink"/>
@@ -2205,7 +2235,7 @@
           <w:numId w:val="6"/>
         </w:numPr>
       </w:pPr>
-      <w:hyperlink r:id="rId32" w:history="1">
+      <w:hyperlink r:id="rId35" w:history="1">
         <w:r>
           <w:rPr>
             <w:rStyle w:val="Hyperlink"/>
@@ -2367,7 +2397,7 @@
                     </pic:cNvPicPr>
                   </pic:nvPicPr>
                   <pic:blipFill>
-                    <a:blip r:embed="rId33" cstate="print">
+                    <a:blip r:embed="rId36" cstate="print">
                       <a:extLst>
                         <a:ext uri="{28A0092B-C50C-407E-A947-70E740481C1C}">
                           <a14:useLocalDpi xmlns:a14="http://schemas.microsoft.com/office/drawing/2010/main" val="0"/>
@@ -2428,7 +2458,7 @@
       <w:r>
         <w:t xml:space="preserve"> </w:t>
       </w:r>
-      <w:hyperlink r:id="rId34" w:history="1">
+      <w:hyperlink r:id="rId37" w:history="1">
         <w:r>
           <w:rPr>
             <w:rStyle w:val="Hyperlink"/>
@@ -2553,7 +2583,7 @@
           <w:numId w:val="6"/>
         </w:numPr>
       </w:pPr>
-      <w:hyperlink r:id="rId35" w:history="1">
+      <w:hyperlink r:id="rId38" w:history="1">
         <w:r>
           <w:rPr>
             <w:rStyle w:val="Hyperlink"/>
@@ -2714,7 +2744,7 @@
                     </pic:cNvPicPr>
                   </pic:nvPicPr>
                   <pic:blipFill>
-                    <a:blip r:embed="rId36">
+                    <a:blip r:embed="rId39">
                       <a:extLst>
                         <a:ext uri="{28A0092B-C50C-407E-A947-70E740481C1C}">
                           <a14:useLocalDpi xmlns:a14="http://schemas.microsoft.com/office/drawing/2010/main" val="0"/>
@@ -2763,7 +2793,7 @@
           <w:numId w:val="6"/>
         </w:numPr>
       </w:pPr>
-      <w:hyperlink r:id="rId37" w:history="1">
+      <w:hyperlink r:id="rId40" w:history="1">
         <w:r>
           <w:rPr>
             <w:rStyle w:val="Hyperlink"/>
@@ -3032,7 +3062,7 @@
                     </pic:cNvPicPr>
                   </pic:nvPicPr>
                   <pic:blipFill>
-                    <a:blip r:embed="rId38" cstate="print">
+                    <a:blip r:embed="rId41" cstate="print">
                       <a:extLst>
                         <a:ext uri="{28A0092B-C50C-407E-A947-70E740481C1C}">
                           <a14:useLocalDpi xmlns:a14="http://schemas.microsoft.com/office/drawing/2010/main" val="0"/>
@@ -3081,7 +3111,7 @@
           <w:numId w:val="6"/>
         </w:numPr>
       </w:pPr>
-      <w:hyperlink r:id="rId39" w:history="1">
+      <w:hyperlink r:id="rId42" w:history="1">
         <w:r>
           <w:rPr>
             <w:rStyle w:val="Hyperlink"/>
@@ -3092,7 +3122,7 @@
       <w:r>
         <w:t xml:space="preserve"> </w:t>
       </w:r>
-      <w:hyperlink r:id="rId40" w:history="1">
+      <w:hyperlink r:id="rId43" w:history="1">
         <w:r>
           <w:rPr>
             <w:rStyle w:val="Hyperlink"/>
@@ -3285,7 +3315,7 @@
                     </pic:cNvPicPr>
                   </pic:nvPicPr>
                   <pic:blipFill>
-                    <a:blip r:embed="rId41" cstate="print">
+                    <a:blip r:embed="rId44" cstate="print">
                       <a:extLst>
                         <a:ext uri="{28A0092B-C50C-407E-A947-70E740481C1C}">
                           <a14:useLocalDpi xmlns:a14="http://schemas.microsoft.com/office/drawing/2010/main" val="0"/>
@@ -3334,7 +3364,7 @@
           <w:numId w:val="6"/>
         </w:numPr>
       </w:pPr>
-      <w:hyperlink r:id="rId42" w:history="1">
+      <w:hyperlink r:id="rId45" w:history="1">
         <w:r>
           <w:rPr>
             <w:rStyle w:val="Hyperlink"/>
@@ -3451,7 +3481,7 @@
         </w:rPr>
         <w:t xml:space="preserve">, contact </w:t>
       </w:r>
-      <w:hyperlink r:id="rId43" w:history="1">
+      <w:hyperlink r:id="rId46" w:history="1">
         <w:r>
           <w:rPr>
             <w:rStyle w:val="Hyperlink"/>
@@ -3494,7 +3524,7 @@
           <w:numId w:val="6"/>
         </w:numPr>
       </w:pPr>
-      <w:hyperlink r:id="rId44" w:history="1">
+      <w:hyperlink r:id="rId47" w:history="1">
         <w:r>
           <w:rPr>
             <w:rStyle w:val="Hyperlink"/>
@@ -3557,7 +3587,7 @@
                     </pic:cNvPicPr>
                   </pic:nvPicPr>
                   <pic:blipFill>
-                    <a:blip r:embed="rId45">
+                    <a:blip r:embed="rId48">
                       <a:extLst>
                         <a:ext uri="{28A0092B-C50C-407E-A947-70E740481C1C}">
                           <a14:useLocalDpi xmlns:a14="http://schemas.microsoft.com/office/drawing/2010/main" val="0"/>
@@ -3611,7 +3641,7 @@
           <w:numId w:val="6"/>
         </w:numPr>
       </w:pPr>
-      <w:hyperlink r:id="rId46" w:history="1">
+      <w:hyperlink r:id="rId49" w:history="1">
         <w:r>
           <w:rPr>
             <w:rStyle w:val="Hyperlink"/>
@@ -3888,7 +3918,7 @@
                     </pic:cNvPicPr>
                   </pic:nvPicPr>
                   <pic:blipFill>
-                    <a:blip r:embed="rId47">
+                    <a:blip r:embed="rId50">
                       <a:extLst>
                         <a:ext uri="{28A0092B-C50C-407E-A947-70E740481C1C}">
                           <a14:useLocalDpi xmlns:a14="http://schemas.microsoft.com/office/drawing/2010/main" val="0"/>
@@ -3952,7 +3982,7 @@
           <w:numId w:val="6"/>
         </w:numPr>
       </w:pPr>
-      <w:hyperlink r:id="rId48" w:history="1">
+      <w:hyperlink r:id="rId51" w:history="1">
         <w:r>
           <w:rPr>
             <w:rStyle w:val="Hyperlink"/>
@@ -4111,7 +4141,7 @@
           <w:numId w:val="6"/>
         </w:numPr>
       </w:pPr>
-      <w:hyperlink r:id="rId49" w:history="1">
+      <w:hyperlink r:id="rId52" w:history="1">
         <w:r>
           <w:rPr>
             <w:rStyle w:val="Hyperlink"/>
@@ -4162,7 +4192,7 @@
                     </pic:cNvPicPr>
                   </pic:nvPicPr>
                   <pic:blipFill>
-                    <a:blip r:embed="rId50" cstate="print">
+                    <a:blip r:embed="rId53" cstate="print">
                       <a:extLst>
                         <a:ext uri="{28A0092B-C50C-407E-A947-70E740481C1C}">
                           <a14:useLocalDpi xmlns:a14="http://schemas.microsoft.com/office/drawing/2010/main" val="0"/>
@@ -4249,7 +4279,7 @@
           <w:u w:val="none"/>
         </w:rPr>
       </w:pPr>
-      <w:hyperlink r:id="rId51" w:history="1">
+      <w:hyperlink r:id="rId54" w:history="1">
         <w:r>
           <w:rPr>
             <w:rStyle w:val="Hyperlink"/>
@@ -4291,7 +4321,7 @@
       </w:r>
     </w:p>
     <w:p>
-      <w:hyperlink r:id="rId52" w:history="1">
+      <w:hyperlink r:id="rId55" w:history="1">
         <w:r>
           <w:rPr>
             <w:rStyle w:val="Hyperlink"/>
@@ -4383,7 +4413,7 @@
                     </pic:cNvPicPr>
                   </pic:nvPicPr>
                   <pic:blipFill>
-                    <a:blip r:embed="rId53">
+                    <a:blip r:embed="rId56">
                       <a:extLst>
                         <a:ext uri="{28A0092B-C50C-407E-A947-70E740481C1C}">
                           <a14:useLocalDpi xmlns:a14="http://schemas.microsoft.com/office/drawing/2010/main" val="0"/>
@@ -4478,7 +4508,7 @@
           <w:numId w:val="6"/>
         </w:numPr>
       </w:pPr>
-      <w:hyperlink r:id="rId54" w:history="1">
+      <w:hyperlink r:id="rId57" w:history="1">
         <w:r>
           <w:rPr>
             <w:rStyle w:val="Hyperlink"/>
@@ -4625,7 +4655,7 @@
                     </pic:cNvPicPr>
                   </pic:nvPicPr>
                   <pic:blipFill>
-                    <a:blip r:embed="rId55" cstate="print">
+                    <a:blip r:embed="rId58" cstate="print">
                       <a:extLst>
                         <a:ext uri="{28A0092B-C50C-407E-A947-70E740481C1C}">
                           <a14:useLocalDpi xmlns:a14="http://schemas.microsoft.com/office/drawing/2010/main" val="0"/>
@@ -4686,7 +4716,7 @@
           <w:numId w:val="6"/>
         </w:numPr>
       </w:pPr>
-      <w:hyperlink r:id="rId56" w:history="1">
+      <w:hyperlink r:id="rId59" w:history="1">
         <w:r>
           <w:rPr>
             <w:rStyle w:val="Hyperlink"/>
@@ -4846,7 +4876,7 @@
                     </pic:cNvPicPr>
                   </pic:nvPicPr>
                   <pic:blipFill>
-                    <a:blip r:embed="rId57">
+                    <a:blip r:embed="rId60">
                       <a:extLst>
                         <a:ext uri="{28A0092B-C50C-407E-A947-70E740481C1C}">
                           <a14:useLocalDpi xmlns:a14="http://schemas.microsoft.com/office/drawing/2010/main" val="0"/>
@@ -4895,7 +4925,7 @@
           <w:numId w:val="6"/>
         </w:numPr>
       </w:pPr>
-      <w:hyperlink r:id="rId58" w:history="1">
+      <w:hyperlink r:id="rId61" w:history="1">
         <w:r>
           <w:rPr>
             <w:rStyle w:val="Hyperlink"/>
@@ -4933,7 +4963,7 @@
           <w:numId w:val="6"/>
         </w:numPr>
       </w:pPr>
-      <w:hyperlink r:id="rId59" w:history="1">
+      <w:hyperlink r:id="rId62" w:history="1">
         <w:r>
           <w:rPr>
             <w:rStyle w:val="Hyperlink"/>
@@ -5083,7 +5113,7 @@
                     </pic:cNvPicPr>
                   </pic:nvPicPr>
                   <pic:blipFill>
-                    <a:blip r:embed="rId60" cstate="print">
+                    <a:blip r:embed="rId63" cstate="print">
                       <a:extLst>
                         <a:ext uri="{28A0092B-C50C-407E-A947-70E740481C1C}">
                           <a14:useLocalDpi xmlns:a14="http://schemas.microsoft.com/office/drawing/2010/main" val="0"/>
@@ -5201,7 +5231,7 @@
         </w:rPr>
         <w:t>01904 864964, Open 8am to 5 pm Mon to Sun</w:t>
       </w:r>
-      <w:hyperlink r:id="rId61" w:history="1">
+      <w:hyperlink r:id="rId64" w:history="1">
         <w:r>
           <w:rPr>
             <w:rStyle w:val="Hyperlink"/>
@@ -5221,7 +5251,7 @@
     <w:p/>
     <w:p/>
     <w:p>
-      <w:hyperlink r:id="rId62" w:history="1">
+      <w:hyperlink r:id="rId65" w:history="1">
         <w:r>
           <w:rPr>
             <w:rStyle w:val="Hyperlink"/>
@@ -5261,7 +5291,7 @@
           <w:numId w:val="6"/>
         </w:numPr>
       </w:pPr>
-      <w:hyperlink r:id="rId63" w:history="1">
+      <w:hyperlink r:id="rId66" w:history="1">
         <w:r>
           <w:rPr>
             <w:rStyle w:val="Hyperlink"/>
@@ -5340,7 +5370,7 @@
           <w:numId w:val="6"/>
         </w:numPr>
       </w:pPr>
-      <w:hyperlink r:id="rId64" w:history="1">
+      <w:hyperlink r:id="rId67" w:history="1">
         <w:r>
           <w:rPr>
             <w:rStyle w:val="Hyperlink"/>
@@ -5402,7 +5432,7 @@
           <w:numId w:val="6"/>
         </w:numPr>
       </w:pPr>
-      <w:hyperlink r:id="rId65" w:history="1">
+      <w:hyperlink r:id="rId68" w:history="1">
         <w:r>
           <w:rPr>
             <w:rStyle w:val="Hyperlink"/>
@@ -5458,7 +5488,7 @@
           <w:numId w:val="6"/>
         </w:numPr>
       </w:pPr>
-      <w:hyperlink r:id="rId66" w:history="1">
+      <w:hyperlink r:id="rId69" w:history="1">
         <w:r>
           <w:rPr>
             <w:rStyle w:val="Hyperlink"/>
@@ -5506,7 +5536,7 @@
           <w:numId w:val="6"/>
         </w:numPr>
       </w:pPr>
-      <w:hyperlink r:id="rId67" w:history="1">
+      <w:hyperlink r:id="rId70" w:history="1">
         <w:r>
           <w:rPr>
             <w:rStyle w:val="Hyperlink"/>
@@ -5553,7 +5583,7 @@
       <w:r>
         <w:t xml:space="preserve">a chain restaurant… </w:t>
       </w:r>
-      <w:hyperlink r:id="rId68" w:history="1">
+      <w:hyperlink r:id="rId71" w:history="1">
         <w:r>
           <w:rPr>
             <w:rStyle w:val="Hyperlink"/>
@@ -5573,6 +5603,7 @@
           <w:numId w:val="6"/>
         </w:numPr>
       </w:pPr>
+      <w:bookmarkStart w:id="4" w:name="_GoBack"/>
       <w:r>
         <w:rPr>
           <w:noProof/>
@@ -5609,7 +5640,7 @@
                     <pic:cNvPicPr/>
                   </pic:nvPicPr>
                   <pic:blipFill>
-                    <a:blip r:embed="rId69">
+                    <a:blip r:embed="rId72">
                       <a:extLst>
                         <a:ext uri="{28A0092B-C50C-407E-A947-70E740481C1C}">
                           <a14:useLocalDpi xmlns:a14="http://schemas.microsoft.com/office/drawing/2010/main" val="0"/>
@@ -5641,6 +5672,7 @@
           </wp:anchor>
         </w:drawing>
       </w:r>
+      <w:bookmarkEnd w:id="4"/>
       <w:proofErr w:type="spellStart"/>
       <w:r>
         <w:t>Shutishuti</w:t>
@@ -5649,7 +5681,7 @@
       <w:r>
         <w:t xml:space="preserve"> patisserie </w:t>
       </w:r>
-      <w:hyperlink r:id="rId70" w:history="1">
+      <w:hyperlink r:id="rId73" w:history="1">
         <w:r>
           <w:rPr>
             <w:rStyle w:val="Hyperlink"/>
@@ -6346,6 +6378,96 @@
     </w:sectPr>
   </w:body>
 </w:document>
+</file>
+
+<file path=word/comments.xml><?xml version="1.0" encoding="utf-8"?>
+<w:comments xmlns:wpc="http://schemas.microsoft.com/office/word/2010/wordprocessingCanvas" xmlns:cx="http://schemas.microsoft.com/office/drawing/2014/chartex" xmlns:cx1="http://schemas.microsoft.com/office/drawing/2015/9/8/chartex" xmlns:cx2="http://schemas.microsoft.com/office/drawing/2015/10/21/chartex" xmlns:cx3="http://schemas.microsoft.com/office/drawing/2016/5/9/chartex" xmlns:cx4="http://schemas.microsoft.com/office/drawing/2016/5/10/chartex" xmlns:cx5="http://schemas.microsoft.com/office/drawing/2016/5/11/chartex" xmlns:cx6="http://schemas.microsoft.com/office/drawing/2016/5/12/chartex" xmlns:cx7="http://schemas.microsoft.com/office/drawing/2016/5/13/chartex" xmlns:cx8="http://schemas.microsoft.com/office/drawing/2016/5/14/chartex" xmlns:mc="http://schemas.openxmlformats.org/markup-compatibility/2006" xmlns:aink="http://schemas.microsoft.com/office/drawing/2016/ink" xmlns:am3d="http://schemas.microsoft.com/office/drawing/2017/model3d" xmlns:o="urn:schemas-microsoft-com:office:office" xmlns:r="http://schemas.openxmlformats.org/officeDocument/2006/relationships" xmlns:m="http://schemas.openxmlformats.org/officeDocument/2006/math" xmlns:v="urn:schemas-microsoft-com:vml" xmlns:wp14="http://schemas.microsoft.com/office/word/2010/wordprocessingDrawing" xmlns:wp="http://schemas.openxmlformats.org/drawingml/2006/wordprocessingDrawing" xmlns:w10="urn:schemas-microsoft-com:office:word" xmlns:w="http://schemas.openxmlformats.org/wordprocessingml/2006/main" xmlns:w14="http://schemas.microsoft.com/office/word/2010/wordml" xmlns:w15="http://schemas.microsoft.com/office/word/2012/wordml" xmlns:w16cid="http://schemas.microsoft.com/office/word/2016/wordml/cid" xmlns:w16se="http://schemas.microsoft.com/office/word/2015/wordml/symex" xmlns:wpg="http://schemas.microsoft.com/office/word/2010/wordprocessingGroup" xmlns:wpi="http://schemas.microsoft.com/office/word/2010/wordprocessingInk" xmlns:wne="http://schemas.microsoft.com/office/word/2006/wordml" xmlns:wps="http://schemas.microsoft.com/office/word/2010/wordprocessingShape" mc:Ignorable="w14 w15 w16se w16cid wp14">
+  <w:comment w:id="0" w:author="Aurelia Ubeda Puigdomenech" w:date="2019-03-05T12:11:00Z" w:initials="AUP">
+    <w:p>
+      <w:pPr>
+        <w:pStyle w:val="CommentText"/>
+      </w:pPr>
+      <w:r>
+        <w:rPr>
+          <w:rStyle w:val="CommentReference"/>
+        </w:rPr>
+        <w:annotationRef/>
+      </w:r>
+      <w:r>
+        <w:t>What will this page include?</w:t>
+      </w:r>
+    </w:p>
+  </w:comment>
+  <w:comment w:id="1" w:author="Aurelia Ubeda Puigdomenech" w:date="2019-03-05T12:11:00Z" w:initials="AUP">
+    <w:p>
+      <w:pPr>
+        <w:pStyle w:val="CommentText"/>
+      </w:pPr>
+      <w:r>
+        <w:rPr>
+          <w:rStyle w:val="CommentReference"/>
+        </w:rPr>
+        <w:annotationRef/>
+      </w:r>
+      <w:r>
+        <w:t>What is a bookmark function?</w:t>
+      </w:r>
+    </w:p>
+  </w:comment>
+  <w:comment w:id="2" w:author="Aurelia Ubeda Puigdomenech" w:date="2019-03-05T12:11:00Z" w:initials="AUP">
+    <w:p>
+      <w:pPr>
+        <w:pStyle w:val="CommentText"/>
+      </w:pPr>
+      <w:r>
+        <w:rPr>
+          <w:rStyle w:val="CommentReference"/>
+        </w:rPr>
+        <w:annotationRef/>
+      </w:r>
+      <w:r>
+        <w:t>Could that go in the landing page? I thought the target audience would be people from York so not sure we’d need this</w:t>
+      </w:r>
+    </w:p>
+  </w:comment>
+  <w:comment w:id="3" w:author="Aurelia Ubeda Puigdomenech" w:date="2019-03-05T12:13:00Z" w:initials="AUP">
+    <w:p>
+      <w:pPr>
+        <w:pStyle w:val="CommentText"/>
+      </w:pPr>
+      <w:r>
+        <w:rPr>
+          <w:rStyle w:val="CommentReference"/>
+        </w:rPr>
+        <w:annotationRef/>
+      </w:r>
+      <w:r>
+        <w:t xml:space="preserve">This sounds cool, but </w:t>
+      </w:r>
+      <w:r>
+        <w:t>is this for restaurants or stores? Maybe we can find a way of adding tags to the restaurants and a way of searching by tag?</w:t>
+      </w:r>
+    </w:p>
+  </w:comment>
+</w:comments>
+</file>
+
+<file path=word/commentsExtended.xml><?xml version="1.0" encoding="utf-8"?>
+<w15:commentsEx xmlns:wpc="http://schemas.microsoft.com/office/word/2010/wordprocessingCanvas" xmlns:cx="http://schemas.microsoft.com/office/drawing/2014/chartex" xmlns:cx1="http://schemas.microsoft.com/office/drawing/2015/9/8/chartex" xmlns:cx2="http://schemas.microsoft.com/office/drawing/2015/10/21/chartex" xmlns:cx3="http://schemas.microsoft.com/office/drawing/2016/5/9/chartex" xmlns:cx4="http://schemas.microsoft.com/office/drawing/2016/5/10/chartex" xmlns:cx5="http://schemas.microsoft.com/office/drawing/2016/5/11/chartex" xmlns:cx6="http://schemas.microsoft.com/office/drawing/2016/5/12/chartex" xmlns:cx7="http://schemas.microsoft.com/office/drawing/2016/5/13/chartex" xmlns:cx8="http://schemas.microsoft.com/office/drawing/2016/5/14/chartex" xmlns:mc="http://schemas.openxmlformats.org/markup-compatibility/2006" xmlns:aink="http://schemas.microsoft.com/office/drawing/2016/ink" xmlns:am3d="http://schemas.microsoft.com/office/drawing/2017/model3d" xmlns:o="urn:schemas-microsoft-com:office:office" xmlns:r="http://schemas.openxmlformats.org/officeDocument/2006/relationships" xmlns:m="http://schemas.openxmlformats.org/officeDocument/2006/math" xmlns:v="urn:schemas-microsoft-com:vml" xmlns:wp14="http://schemas.microsoft.com/office/word/2010/wordprocessingDrawing" xmlns:wp="http://schemas.openxmlformats.org/drawingml/2006/wordprocessingDrawing" xmlns:w10="urn:schemas-microsoft-com:office:word" xmlns:w="http://schemas.openxmlformats.org/wordprocessingml/2006/main" xmlns:w14="http://schemas.microsoft.com/office/word/2010/wordml" xmlns:w15="http://schemas.microsoft.com/office/word/2012/wordml" xmlns:w16cid="http://schemas.microsoft.com/office/word/2016/wordml/cid" xmlns:w16se="http://schemas.microsoft.com/office/word/2015/wordml/symex" xmlns:wpg="http://schemas.microsoft.com/office/word/2010/wordprocessingGroup" xmlns:wpi="http://schemas.microsoft.com/office/word/2010/wordprocessingInk" xmlns:wne="http://schemas.microsoft.com/office/word/2006/wordml" xmlns:wps="http://schemas.microsoft.com/office/word/2010/wordprocessingShape" mc:Ignorable="w14 w15 w16se w16cid wp14">
+  <w15:commentEx w15:paraId="20F87E6A" w15:done="0"/>
+  <w15:commentEx w15:paraId="46B7A1F0" w15:done="0"/>
+  <w15:commentEx w15:paraId="77C9899C" w15:done="0"/>
+  <w15:commentEx w15:paraId="61A10EF0" w15:done="0"/>
+</w15:commentsEx>
+</file>
+
+<file path=word/commentsIds.xml><?xml version="1.0" encoding="utf-8"?>
+<w16cid:commentsIds xmlns:wpc="http://schemas.microsoft.com/office/word/2010/wordprocessingCanvas" xmlns:cx="http://schemas.microsoft.com/office/drawing/2014/chartex" xmlns:cx1="http://schemas.microsoft.com/office/drawing/2015/9/8/chartex" xmlns:cx2="http://schemas.microsoft.com/office/drawing/2015/10/21/chartex" xmlns:cx3="http://schemas.microsoft.com/office/drawing/2016/5/9/chartex" xmlns:cx4="http://schemas.microsoft.com/office/drawing/2016/5/10/chartex" xmlns:cx5="http://schemas.microsoft.com/office/drawing/2016/5/11/chartex" xmlns:cx6="http://schemas.microsoft.com/office/drawing/2016/5/12/chartex" xmlns:cx7="http://schemas.microsoft.com/office/drawing/2016/5/13/chartex" xmlns:cx8="http://schemas.microsoft.com/office/drawing/2016/5/14/chartex" xmlns:mc="http://schemas.openxmlformats.org/markup-compatibility/2006" xmlns:aink="http://schemas.microsoft.com/office/drawing/2016/ink" xmlns:am3d="http://schemas.microsoft.com/office/drawing/2017/model3d" xmlns:o="urn:schemas-microsoft-com:office:office" xmlns:r="http://schemas.openxmlformats.org/officeDocument/2006/relationships" xmlns:m="http://schemas.openxmlformats.org/officeDocument/2006/math" xmlns:v="urn:schemas-microsoft-com:vml" xmlns:wp14="http://schemas.microsoft.com/office/word/2010/wordprocessingDrawing" xmlns:wp="http://schemas.openxmlformats.org/drawingml/2006/wordprocessingDrawing" xmlns:w10="urn:schemas-microsoft-com:office:word" xmlns:w="http://schemas.openxmlformats.org/wordprocessingml/2006/main" xmlns:w14="http://schemas.microsoft.com/office/word/2010/wordml" xmlns:w15="http://schemas.microsoft.com/office/word/2012/wordml" xmlns:w16cid="http://schemas.microsoft.com/office/word/2016/wordml/cid" xmlns:w16se="http://schemas.microsoft.com/office/word/2015/wordml/symex" xmlns:wpg="http://schemas.microsoft.com/office/word/2010/wordprocessingGroup" xmlns:wpi="http://schemas.microsoft.com/office/word/2010/wordprocessingInk" xmlns:wne="http://schemas.microsoft.com/office/word/2006/wordml" xmlns:wps="http://schemas.microsoft.com/office/word/2010/wordprocessingShape" mc:Ignorable="w14 w15 w16se w16cid wp14">
+  <w16cid:commentId w16cid:paraId="20F87E6A" w16cid:durableId="2028E5E1"/>
+  <w16cid:commentId w16cid:paraId="46B7A1F0" w16cid:durableId="2028E5EF"/>
+  <w16cid:commentId w16cid:paraId="77C9899C" w16cid:durableId="2028E602"/>
+  <w16cid:commentId w16cid:paraId="61A10EF0" w16cid:durableId="2028E654"/>
+</w16cid:commentsIds>
 </file>
 
 <file path=word/endnotes.xml><?xml version="1.0" encoding="utf-8"?>
@@ -7073,6 +7195,14 @@
     <w:abstractNumId w:val="3"/>
   </w:num>
 </w:numbering>
+</file>
+
+<file path=word/people.xml><?xml version="1.0" encoding="utf-8"?>
+<w15:people xmlns:wpc="http://schemas.microsoft.com/office/word/2010/wordprocessingCanvas" xmlns:cx="http://schemas.microsoft.com/office/drawing/2014/chartex" xmlns:cx1="http://schemas.microsoft.com/office/drawing/2015/9/8/chartex" xmlns:cx2="http://schemas.microsoft.com/office/drawing/2015/10/21/chartex" xmlns:cx3="http://schemas.microsoft.com/office/drawing/2016/5/9/chartex" xmlns:cx4="http://schemas.microsoft.com/office/drawing/2016/5/10/chartex" xmlns:cx5="http://schemas.microsoft.com/office/drawing/2016/5/11/chartex" xmlns:cx6="http://schemas.microsoft.com/office/drawing/2016/5/12/chartex" xmlns:cx7="http://schemas.microsoft.com/office/drawing/2016/5/13/chartex" xmlns:cx8="http://schemas.microsoft.com/office/drawing/2016/5/14/chartex" xmlns:mc="http://schemas.openxmlformats.org/markup-compatibility/2006" xmlns:aink="http://schemas.microsoft.com/office/drawing/2016/ink" xmlns:am3d="http://schemas.microsoft.com/office/drawing/2017/model3d" xmlns:o="urn:schemas-microsoft-com:office:office" xmlns:r="http://schemas.openxmlformats.org/officeDocument/2006/relationships" xmlns:m="http://schemas.openxmlformats.org/officeDocument/2006/math" xmlns:v="urn:schemas-microsoft-com:vml" xmlns:wp14="http://schemas.microsoft.com/office/word/2010/wordprocessingDrawing" xmlns:wp="http://schemas.openxmlformats.org/drawingml/2006/wordprocessingDrawing" xmlns:w10="urn:schemas-microsoft-com:office:word" xmlns:w="http://schemas.openxmlformats.org/wordprocessingml/2006/main" xmlns:w14="http://schemas.microsoft.com/office/word/2010/wordml" xmlns:w15="http://schemas.microsoft.com/office/word/2012/wordml" xmlns:w16cid="http://schemas.microsoft.com/office/word/2016/wordml/cid" xmlns:w16se="http://schemas.microsoft.com/office/word/2015/wordml/symex" xmlns:wpg="http://schemas.microsoft.com/office/word/2010/wordprocessingGroup" xmlns:wpi="http://schemas.microsoft.com/office/word/2010/wordprocessingInk" xmlns:wne="http://schemas.microsoft.com/office/word/2006/wordml" xmlns:wps="http://schemas.microsoft.com/office/word/2010/wordprocessingShape" mc:Ignorable="w14 w15 w16se w16cid wp14">
+  <w15:person w15:author="Aurelia Ubeda Puigdomenech">
+    <w15:presenceInfo w15:providerId="Windows Live" w15:userId="8c9f3c0436b6c5a2"/>
+  </w15:person>
+</w15:people>
 </file>
 
 <file path=word/styles.xml><?xml version="1.0" encoding="utf-8"?>

</xml_diff>